<commit_message>
Update db as per Ticket_1 doc, correction Ticket_1 doc
</commit_message>
<xml_diff>
--- a/P10_ticket_Inplementation/ticket_1/ticket_1_On_going.docx
+++ b/P10_ticket_Inplementation/ticket_1/ticket_1_On_going.docx
@@ -84,52 +84,14 @@
               <w:rPr>
                 <w:sz w:val="24"/>
                 <w:szCs w:val="24"/>
-                <w:lang w:val="en-US"/>
               </w:rPr>
             </w:pPr>
             <w:r>
               <w:rPr>
                 <w:sz w:val="24"/>
                 <w:szCs w:val="24"/>
-                <w:lang w:val="en-US"/>
-              </w:rPr>
-              <w:t xml:space="preserve">OpenClassRooms </w:t>
-            </w:r>
-            <w:proofErr w:type="spellStart"/>
-            <w:r>
-              <w:rPr>
-                <w:sz w:val="24"/>
-                <w:szCs w:val="24"/>
-                <w:lang w:val="en-US"/>
-              </w:rPr>
-              <w:t>Développeur</w:t>
-            </w:r>
-            <w:proofErr w:type="spellEnd"/>
-            <w:r>
-              <w:rPr>
-                <w:sz w:val="24"/>
-                <w:szCs w:val="24"/>
-                <w:lang w:val="en-US"/>
-              </w:rPr>
-              <w:t xml:space="preserve"> </w:t>
-            </w:r>
-            <w:proofErr w:type="spellStart"/>
-            <w:r>
-              <w:rPr>
-                <w:sz w:val="24"/>
-                <w:szCs w:val="24"/>
-                <w:lang w:val="en-US"/>
-              </w:rPr>
-              <w:t>d'application</w:t>
-            </w:r>
-            <w:proofErr w:type="spellEnd"/>
-            <w:r>
-              <w:rPr>
-                <w:sz w:val="24"/>
-                <w:szCs w:val="24"/>
-                <w:lang w:val="en-US"/>
-              </w:rPr>
-              <w:t xml:space="preserve"> – Java</w:t>
+              </w:rPr>
+              <w:t>OpenClassRooms Développeur d'application – Java</w:t>
             </w:r>
           </w:p>
           <w:p>
@@ -138,91 +100,15 @@
               <w:rPr>
                 <w:sz w:val="24"/>
                 <w:szCs w:val="24"/>
-                <w:lang w:val="en-US"/>
               </w:rPr>
             </w:pPr>
-            <w:proofErr w:type="spellStart"/>
             <w:r>
               <w:rPr>
                 <w:sz w:val="24"/>
                 <w:szCs w:val="24"/>
-                <w:lang w:val="en-US"/>
-              </w:rPr>
-              <w:t>Projet</w:t>
-            </w:r>
-            <w:proofErr w:type="spellEnd"/>
-            <w:r>
-              <w:rPr>
-                <w:sz w:val="24"/>
-                <w:szCs w:val="24"/>
-                <w:lang w:val="en-US"/>
-              </w:rPr>
-              <w:t xml:space="preserve"> 10 </w:t>
-            </w:r>
-            <w:proofErr w:type="spellStart"/>
-            <w:r>
-              <w:rPr>
-                <w:sz w:val="24"/>
-                <w:szCs w:val="24"/>
-                <w:lang w:val="en-US"/>
-              </w:rPr>
-              <w:t>Améliorez</w:t>
-            </w:r>
-            <w:proofErr w:type="spellEnd"/>
-            <w:r>
-              <w:rPr>
-                <w:sz w:val="24"/>
-                <w:szCs w:val="24"/>
-                <w:lang w:val="en-US"/>
-              </w:rPr>
-              <w:t xml:space="preserve"> le </w:t>
-            </w:r>
-            <w:proofErr w:type="spellStart"/>
-            <w:r>
-              <w:rPr>
-                <w:sz w:val="24"/>
-                <w:szCs w:val="24"/>
-                <w:lang w:val="en-US"/>
-              </w:rPr>
-              <w:t>système</w:t>
-            </w:r>
-            <w:proofErr w:type="spellEnd"/>
-            <w:r>
-              <w:rPr>
-                <w:sz w:val="24"/>
-                <w:szCs w:val="24"/>
-                <w:lang w:val="en-US"/>
-              </w:rPr>
-              <w:t xml:space="preserve"> </w:t>
-            </w:r>
-            <w:proofErr w:type="spellStart"/>
-            <w:r>
-              <w:rPr>
-                <w:sz w:val="24"/>
-                <w:szCs w:val="24"/>
-                <w:lang w:val="en-US"/>
-              </w:rPr>
-              <w:t>d’information</w:t>
-            </w:r>
-            <w:proofErr w:type="spellEnd"/>
-            <w:r>
-              <w:rPr>
-                <w:sz w:val="24"/>
-                <w:szCs w:val="24"/>
-                <w:lang w:val="en-US"/>
-              </w:rPr>
-              <w:t xml:space="preserve"> de la </w:t>
-            </w:r>
-            <w:proofErr w:type="spellStart"/>
-            <w:r>
-              <w:rPr>
-                <w:sz w:val="24"/>
-                <w:szCs w:val="24"/>
-                <w:lang w:val="en-US"/>
-              </w:rPr>
-              <w:t>bibliothèque</w:t>
-            </w:r>
-            <w:proofErr w:type="spellEnd"/>
+              </w:rPr>
+              <w:t>Projet 10 Améliorez le système d’information de la bibliothèque</w:t>
+            </w:r>
           </w:p>
         </w:tc>
       </w:tr>
@@ -461,6 +347,11 @@
     <w:sdt>
       <w:sdtPr>
         <w:rPr>
+          <w:caps w:val="0"/>
+          <w:color w:val="auto"/>
+          <w:spacing w:val="0"/>
+          <w:sz w:val="20"/>
+          <w:szCs w:val="20"/>
           <w:lang w:val="en-US"/>
         </w:rPr>
         <w:id w:val="-1347099604"/>
@@ -473,11 +364,6 @@
         <w:rPr>
           <w:b/>
           <w:bCs/>
-          <w:caps w:val="0"/>
-          <w:color w:val="auto"/>
-          <w:spacing w:val="0"/>
-          <w:sz w:val="20"/>
-          <w:szCs w:val="20"/>
         </w:rPr>
       </w:sdtEndPr>
       <w:sdtContent>
@@ -1331,14 +1217,8 @@
       <w:pPr>
         <w:pStyle w:val="Titre1"/>
         <w:contextualSpacing/>
-        <w:rPr>
-          <w:lang w:val="en-US"/>
-        </w:rPr>
-      </w:pPr>
-      <w:r>
-        <w:rPr>
-          <w:lang w:val="en-US"/>
-        </w:rPr>
+      </w:pPr>
+      <w:r>
         <w:lastRenderedPageBreak/>
         <w:t>Ticket details</w:t>
       </w:r>
@@ -1348,15 +1228,9 @@
       <w:pPr>
         <w:pStyle w:val="Titre2"/>
         <w:contextualSpacing/>
-        <w:rPr>
-          <w:lang w:val="en-US"/>
-        </w:rPr>
       </w:pPr>
       <w:bookmarkStart w:id="1" w:name="_Toc67484315"/>
       <w:r>
-        <w:rPr>
-          <w:lang w:val="en-US"/>
-        </w:rPr>
         <w:t>Title</w:t>
       </w:r>
       <w:bookmarkEnd w:id="1"/>
@@ -1364,1052 +1238,109 @@
     <w:p>
       <w:pPr>
         <w:contextualSpacing/>
-        <w:rPr>
-          <w:lang w:val="en-US"/>
-        </w:rPr>
-      </w:pPr>
+      </w:pPr>
+      <w:r>
+        <w:t>Ajoutez un système de réservation d’ouvrages</w:t>
+      </w:r>
+    </w:p>
+    <w:p>
+      <w:pPr>
+        <w:pStyle w:val="Titre2"/>
+        <w:contextualSpacing/>
+      </w:pPr>
+      <w:bookmarkStart w:id="2" w:name="_Toc67484316"/>
+      <w:r>
+        <w:t>Applicant</w:t>
+      </w:r>
+      <w:bookmarkEnd w:id="2"/>
+    </w:p>
+    <w:p>
+      <w:pPr>
+        <w:contextualSpacing/>
+      </w:pPr>
+      <w:r>
+        <w:t xml:space="preserve">The </w:t>
+      </w:r>
       <w:proofErr w:type="spellStart"/>
       <w:r>
-        <w:rPr>
-          <w:lang w:val="en-US"/>
-        </w:rPr>
-        <w:t>Ajoutez</w:t>
+        <w:t>customer</w:t>
       </w:r>
       <w:proofErr w:type="spellEnd"/>
-      <w:r>
-        <w:rPr>
-          <w:lang w:val="en-US"/>
-        </w:rPr>
-        <w:t xml:space="preserve"> un </w:t>
-      </w:r>
-      <w:proofErr w:type="spellStart"/>
-      <w:r>
-        <w:rPr>
-          <w:lang w:val="en-US"/>
-        </w:rPr>
-        <w:t>système</w:t>
-      </w:r>
-      <w:proofErr w:type="spellEnd"/>
-      <w:r>
-        <w:rPr>
-          <w:lang w:val="en-US"/>
-        </w:rPr>
-        <w:t xml:space="preserve"> de </w:t>
-      </w:r>
-      <w:proofErr w:type="spellStart"/>
-      <w:r>
-        <w:rPr>
-          <w:lang w:val="en-US"/>
-        </w:rPr>
-        <w:t>réservation</w:t>
-      </w:r>
-      <w:proofErr w:type="spellEnd"/>
-      <w:r>
-        <w:rPr>
-          <w:lang w:val="en-US"/>
-        </w:rPr>
+    </w:p>
+    <w:p>
+      <w:pPr>
+        <w:pStyle w:val="Titre2"/>
+        <w:contextualSpacing/>
+      </w:pPr>
+      <w:bookmarkStart w:id="3" w:name="_Toc67484317"/>
+      <w:r>
+        <w:t>Request</w:t>
+      </w:r>
+      <w:bookmarkEnd w:id="3"/>
+    </w:p>
+    <w:p>
+      <w:pPr>
+        <w:pStyle w:val="Titre3"/>
+        <w:contextualSpacing/>
+      </w:pPr>
+      <w:bookmarkStart w:id="4" w:name="_Toc67484318"/>
+      <w:r>
+        <w:t>Definition</w:t>
+      </w:r>
+      <w:bookmarkEnd w:id="4"/>
+    </w:p>
+    <w:p>
+      <w:pPr>
+        <w:contextualSpacing/>
+      </w:pPr>
+      <w:r>
+        <w:t>Nous souhaiterions mettre en place un système de réservation de livres pour les usagers.</w:t>
+      </w:r>
+    </w:p>
+    <w:p>
+      <w:pPr>
+        <w:contextualSpacing/>
+      </w:pPr>
+      <w:r>
+        <w:t>Le principe est le suivant :</w:t>
+      </w:r>
+    </w:p>
+    <w:p>
+      <w:pPr>
+        <w:contextualSpacing/>
+      </w:pPr>
+      <w:r>
+        <w:t>L’usager peut vouloir emprunter un livre dont aucun exemplaire n’est actuellement disponible (ils</w:t>
+      </w:r>
+      <w:r>
         <w:t xml:space="preserve"> </w:t>
       </w:r>
-      <w:proofErr w:type="spellStart"/>
-      <w:r>
-        <w:rPr>
-          <w:lang w:val="en-US"/>
-        </w:rPr>
-        <w:t>d’ouvrages</w:t>
-      </w:r>
-      <w:proofErr w:type="spellEnd"/>
-    </w:p>
-    <w:p>
-      <w:pPr>
-        <w:pStyle w:val="Titre2"/>
-        <w:contextualSpacing/>
-        <w:rPr>
-          <w:lang w:val="en-US"/>
-        </w:rPr>
-      </w:pPr>
-      <w:bookmarkStart w:id="2" w:name="_Toc67484316"/>
-      <w:r>
-        <w:rPr>
-          <w:lang w:val="en-US"/>
-        </w:rPr>
-        <w:t>Applicant</w:t>
-      </w:r>
-      <w:bookmarkEnd w:id="2"/>
-    </w:p>
-    <w:p>
-      <w:pPr>
-        <w:contextualSpacing/>
-        <w:rPr>
-          <w:lang w:val="en-US"/>
-        </w:rPr>
-      </w:pPr>
-      <w:r>
-        <w:rPr>
-          <w:lang w:val="en-US"/>
-        </w:rPr>
-        <w:t>The customer</w:t>
-      </w:r>
-    </w:p>
-    <w:p>
-      <w:pPr>
-        <w:pStyle w:val="Titre2"/>
-        <w:contextualSpacing/>
-        <w:rPr>
-          <w:lang w:val="en-US"/>
-        </w:rPr>
-      </w:pPr>
-      <w:bookmarkStart w:id="3" w:name="_Toc67484317"/>
-      <w:r>
-        <w:rPr>
-          <w:lang w:val="en-US"/>
-        </w:rPr>
-        <w:t>Request</w:t>
-      </w:r>
-      <w:bookmarkEnd w:id="3"/>
-    </w:p>
-    <w:p>
-      <w:pPr>
-        <w:pStyle w:val="Titre3"/>
-        <w:contextualSpacing/>
-        <w:rPr>
-          <w:lang w:val="en-US"/>
-        </w:rPr>
-      </w:pPr>
-      <w:bookmarkStart w:id="4" w:name="_Toc67484318"/>
-      <w:r>
-        <w:rPr>
-          <w:lang w:val="en-US"/>
-        </w:rPr>
-        <w:t>Definition</w:t>
-      </w:r>
-      <w:bookmarkEnd w:id="4"/>
-    </w:p>
-    <w:p>
-      <w:pPr>
-        <w:contextualSpacing/>
-        <w:rPr>
-          <w:lang w:val="en-US"/>
-        </w:rPr>
-      </w:pPr>
-      <w:r>
-        <w:rPr>
-          <w:lang w:val="en-US"/>
-        </w:rPr>
-        <w:t xml:space="preserve">Nous </w:t>
-      </w:r>
-      <w:proofErr w:type="spellStart"/>
-      <w:r>
-        <w:rPr>
-          <w:lang w:val="en-US"/>
-        </w:rPr>
-        <w:t>souhaiterions</w:t>
-      </w:r>
-      <w:proofErr w:type="spellEnd"/>
-      <w:r>
-        <w:rPr>
-          <w:lang w:val="en-US"/>
-        </w:rPr>
+      <w:r>
+        <w:t>sont tous en cours de prêt). Il a donc la possibilité de réserver l’ouvrage. Le premier à avoir réservé</w:t>
+      </w:r>
+      <w:r>
         <w:t xml:space="preserve"> </w:t>
       </w:r>
-      <w:proofErr w:type="spellStart"/>
-      <w:r>
-        <w:rPr>
-          <w:lang w:val="en-US"/>
-        </w:rPr>
-        <w:t>mettre</w:t>
-      </w:r>
-      <w:proofErr w:type="spellEnd"/>
-      <w:r>
-        <w:rPr>
-          <w:lang w:val="en-US"/>
-        </w:rPr>
+      <w:r>
+        <w:t>aura la priorité de la réservation dès le retour d’un exemplaire. Chaque ouvrage (titre, pas</w:t>
+      </w:r>
+      <w:r>
         <w:t xml:space="preserve"> </w:t>
       </w:r>
-      <w:proofErr w:type="spellStart"/>
-      <w:r>
-        <w:rPr>
-          <w:lang w:val="en-US"/>
-        </w:rPr>
-        <w:t>en</w:t>
-      </w:r>
-      <w:proofErr w:type="spellEnd"/>
-      <w:r>
-        <w:rPr>
-          <w:lang w:val="en-US"/>
-        </w:rPr>
-        <w:t xml:space="preserve"> place un </w:t>
-      </w:r>
-      <w:proofErr w:type="spellStart"/>
-      <w:r>
-        <w:rPr>
-          <w:lang w:val="en-US"/>
-        </w:rPr>
-        <w:t>système</w:t>
-      </w:r>
-      <w:proofErr w:type="spellEnd"/>
-      <w:r>
-        <w:rPr>
-          <w:lang w:val="en-US"/>
-        </w:rPr>
-        <w:t xml:space="preserve"> de </w:t>
-      </w:r>
-      <w:proofErr w:type="spellStart"/>
-      <w:r>
-        <w:rPr>
-          <w:lang w:val="en-US"/>
-        </w:rPr>
-        <w:t>réservation</w:t>
-      </w:r>
-      <w:proofErr w:type="spellEnd"/>
-      <w:r>
-        <w:rPr>
-          <w:lang w:val="en-US"/>
-        </w:rPr>
-        <w:t xml:space="preserve"> de livres pour les </w:t>
-      </w:r>
-      <w:proofErr w:type="spellStart"/>
-      <w:r>
-        <w:rPr>
-          <w:lang w:val="en-US"/>
-        </w:rPr>
-        <w:t>usagers</w:t>
-      </w:r>
-      <w:proofErr w:type="spellEnd"/>
-      <w:r>
-        <w:rPr>
-          <w:lang w:val="en-US"/>
-        </w:rPr>
-        <w:t>.</w:t>
-      </w:r>
-    </w:p>
-    <w:p>
-      <w:pPr>
-        <w:contextualSpacing/>
-        <w:rPr>
-          <w:lang w:val="en-US"/>
-        </w:rPr>
-      </w:pPr>
-      <w:r>
-        <w:rPr>
-          <w:lang w:val="en-US"/>
-        </w:rPr>
-        <w:t xml:space="preserve">Le </w:t>
-      </w:r>
-      <w:proofErr w:type="spellStart"/>
-      <w:r>
-        <w:rPr>
-          <w:lang w:val="en-US"/>
-        </w:rPr>
-        <w:t>principe</w:t>
-      </w:r>
-      <w:proofErr w:type="spellEnd"/>
-      <w:r>
-        <w:rPr>
-          <w:lang w:val="en-US"/>
-        </w:rPr>
+      <w:r>
+        <w:t>exemplaire) aura donc une liste d’attente de réservation. Dès qu’un exemplaire est de retour à la</w:t>
+      </w:r>
+      <w:r>
         <w:t xml:space="preserve"> </w:t>
       </w:r>
-      <w:proofErr w:type="spellStart"/>
-      <w:r>
-        <w:rPr>
-          <w:lang w:val="en-US"/>
-        </w:rPr>
-        <w:t>est</w:t>
-      </w:r>
-      <w:proofErr w:type="spellEnd"/>
-      <w:r>
-        <w:rPr>
-          <w:lang w:val="en-US"/>
-        </w:rPr>
-        <w:t xml:space="preserve"> le </w:t>
-      </w:r>
-      <w:proofErr w:type="spellStart"/>
-      <w:r>
-        <w:rPr>
-          <w:lang w:val="en-US"/>
-        </w:rPr>
-        <w:t>suivant</w:t>
-      </w:r>
-      <w:proofErr w:type="spellEnd"/>
-      <w:r>
-        <w:rPr>
-          <w:lang w:val="en-US"/>
-        </w:rPr>
-        <w:t xml:space="preserve"> :</w:t>
-      </w:r>
-    </w:p>
-    <w:p>
-      <w:pPr>
-        <w:contextualSpacing/>
-        <w:rPr>
-          <w:lang w:val="en-US"/>
-        </w:rPr>
-      </w:pPr>
-      <w:proofErr w:type="spellStart"/>
-      <w:r>
-        <w:rPr>
-          <w:lang w:val="en-US"/>
-        </w:rPr>
-        <w:t>L’usager</w:t>
-      </w:r>
-      <w:proofErr w:type="spellEnd"/>
-      <w:r>
-        <w:rPr>
-          <w:lang w:val="en-US"/>
-        </w:rPr>
+      <w:r>
+        <w:t>bibliothèque, un mail est envoyé au premier usager de la liste et il dispose de 48h pour venir le</w:t>
+      </w:r>
+      <w:r>
         <w:t xml:space="preserve"> </w:t>
       </w:r>
-      <w:proofErr w:type="spellStart"/>
-      <w:r>
-        <w:rPr>
-          <w:lang w:val="en-US"/>
-        </w:rPr>
-        <w:t>peut</w:t>
-      </w:r>
-      <w:proofErr w:type="spellEnd"/>
-      <w:r>
-        <w:rPr>
-          <w:lang w:val="en-US"/>
-        </w:rPr>
-        <w:t xml:space="preserve"> </w:t>
-      </w:r>
-      <w:proofErr w:type="spellStart"/>
-      <w:r>
-        <w:rPr>
-          <w:lang w:val="en-US"/>
-        </w:rPr>
-        <w:t>vouloir</w:t>
-      </w:r>
-      <w:proofErr w:type="spellEnd"/>
-      <w:r>
-        <w:rPr>
-          <w:lang w:val="en-US"/>
-        </w:rPr>
-        <w:t xml:space="preserve"> </w:t>
-      </w:r>
-      <w:proofErr w:type="spellStart"/>
-      <w:r>
-        <w:rPr>
-          <w:lang w:val="en-US"/>
-        </w:rPr>
-        <w:t>emprunter</w:t>
-      </w:r>
-      <w:proofErr w:type="spellEnd"/>
-      <w:r>
-        <w:rPr>
-          <w:lang w:val="en-US"/>
-        </w:rPr>
-        <w:t xml:space="preserve"> un livre </w:t>
-      </w:r>
-      <w:proofErr w:type="spellStart"/>
-      <w:r>
-        <w:rPr>
-          <w:lang w:val="en-US"/>
-        </w:rPr>
-        <w:t>dont</w:t>
-      </w:r>
-      <w:proofErr w:type="spellEnd"/>
-      <w:r>
-        <w:rPr>
-          <w:lang w:val="en-US"/>
-        </w:rPr>
-        <w:t xml:space="preserve"> </w:t>
-      </w:r>
-      <w:proofErr w:type="spellStart"/>
-      <w:r>
-        <w:rPr>
-          <w:lang w:val="en-US"/>
-        </w:rPr>
-        <w:t>aucun</w:t>
-      </w:r>
-      <w:proofErr w:type="spellEnd"/>
-      <w:r>
-        <w:rPr>
-          <w:lang w:val="en-US"/>
-        </w:rPr>
-        <w:t xml:space="preserve"> </w:t>
-      </w:r>
-      <w:proofErr w:type="spellStart"/>
-      <w:r>
-        <w:rPr>
-          <w:lang w:val="en-US"/>
-        </w:rPr>
-        <w:t>exemplaire</w:t>
-      </w:r>
-      <w:proofErr w:type="spellEnd"/>
-      <w:r>
-        <w:rPr>
-          <w:lang w:val="en-US"/>
-        </w:rPr>
-        <w:t xml:space="preserve"> </w:t>
-      </w:r>
-      <w:proofErr w:type="spellStart"/>
-      <w:r>
-        <w:rPr>
-          <w:lang w:val="en-US"/>
-        </w:rPr>
-        <w:t>n’est</w:t>
-      </w:r>
-      <w:proofErr w:type="spellEnd"/>
-      <w:r>
-        <w:rPr>
-          <w:lang w:val="en-US"/>
-        </w:rPr>
-        <w:t xml:space="preserve"> </w:t>
-      </w:r>
-      <w:proofErr w:type="spellStart"/>
-      <w:r>
-        <w:rPr>
-          <w:lang w:val="en-US"/>
-        </w:rPr>
-        <w:t>actuellement</w:t>
-      </w:r>
-      <w:proofErr w:type="spellEnd"/>
-      <w:r>
-        <w:rPr>
-          <w:lang w:val="en-US"/>
-        </w:rPr>
-        <w:t xml:space="preserve"> disponible (</w:t>
-      </w:r>
-      <w:proofErr w:type="spellStart"/>
-      <w:r>
-        <w:rPr>
-          <w:lang w:val="en-US"/>
-        </w:rPr>
-        <w:t>ils</w:t>
-      </w:r>
-      <w:proofErr w:type="spellEnd"/>
-      <w:r>
-        <w:rPr>
-          <w:lang w:val="en-US"/>
-        </w:rPr>
-        <w:t xml:space="preserve"> </w:t>
-      </w:r>
-      <w:proofErr w:type="spellStart"/>
-      <w:r>
-        <w:rPr>
-          <w:lang w:val="en-US"/>
-        </w:rPr>
-        <w:t>sont</w:t>
-      </w:r>
-      <w:proofErr w:type="spellEnd"/>
-      <w:r>
-        <w:rPr>
-          <w:lang w:val="en-US"/>
-        </w:rPr>
-        <w:t xml:space="preserve"> </w:t>
-      </w:r>
-      <w:proofErr w:type="spellStart"/>
-      <w:r>
-        <w:rPr>
-          <w:lang w:val="en-US"/>
-        </w:rPr>
-        <w:t>tous</w:t>
-      </w:r>
-      <w:proofErr w:type="spellEnd"/>
-      <w:r>
-        <w:rPr>
-          <w:lang w:val="en-US"/>
-        </w:rPr>
-        <w:t xml:space="preserve"> </w:t>
-      </w:r>
-      <w:proofErr w:type="spellStart"/>
-      <w:r>
-        <w:rPr>
-          <w:lang w:val="en-US"/>
-        </w:rPr>
-        <w:t>en</w:t>
-      </w:r>
-      <w:proofErr w:type="spellEnd"/>
-      <w:r>
-        <w:rPr>
-          <w:lang w:val="en-US"/>
-        </w:rPr>
-        <w:t xml:space="preserve"> </w:t>
-      </w:r>
-      <w:proofErr w:type="spellStart"/>
-      <w:r>
-        <w:rPr>
-          <w:lang w:val="en-US"/>
-        </w:rPr>
-        <w:t>cours</w:t>
-      </w:r>
-      <w:proofErr w:type="spellEnd"/>
-      <w:r>
-        <w:rPr>
-          <w:lang w:val="en-US"/>
-        </w:rPr>
-        <w:t xml:space="preserve"> de prêt). Il a </w:t>
-      </w:r>
-      <w:proofErr w:type="spellStart"/>
-      <w:r>
-        <w:rPr>
-          <w:lang w:val="en-US"/>
-        </w:rPr>
-        <w:t>donc</w:t>
-      </w:r>
-      <w:proofErr w:type="spellEnd"/>
-      <w:r>
-        <w:rPr>
-          <w:lang w:val="en-US"/>
-        </w:rPr>
-        <w:t xml:space="preserve"> la </w:t>
-      </w:r>
-      <w:proofErr w:type="spellStart"/>
-      <w:r>
-        <w:rPr>
-          <w:lang w:val="en-US"/>
-        </w:rPr>
-        <w:t>possibilité</w:t>
-      </w:r>
-      <w:proofErr w:type="spellEnd"/>
-      <w:r>
-        <w:rPr>
-          <w:lang w:val="en-US"/>
-        </w:rPr>
-        <w:t xml:space="preserve"> de </w:t>
-      </w:r>
-      <w:proofErr w:type="spellStart"/>
-      <w:r>
-        <w:rPr>
-          <w:lang w:val="en-US"/>
-        </w:rPr>
-        <w:t>réserver</w:t>
-      </w:r>
-      <w:proofErr w:type="spellEnd"/>
-      <w:r>
-        <w:rPr>
-          <w:lang w:val="en-US"/>
-        </w:rPr>
-        <w:t xml:space="preserve"> </w:t>
-      </w:r>
-      <w:proofErr w:type="spellStart"/>
-      <w:r>
-        <w:rPr>
-          <w:lang w:val="en-US"/>
-        </w:rPr>
-        <w:t>l’ouvrage</w:t>
-      </w:r>
-      <w:proofErr w:type="spellEnd"/>
-      <w:r>
-        <w:rPr>
-          <w:lang w:val="en-US"/>
-        </w:rPr>
-        <w:t xml:space="preserve">. Le premier à </w:t>
-      </w:r>
-      <w:proofErr w:type="spellStart"/>
-      <w:r>
-        <w:rPr>
-          <w:lang w:val="en-US"/>
-        </w:rPr>
-        <w:t>avoir</w:t>
-      </w:r>
-      <w:proofErr w:type="spellEnd"/>
-      <w:r>
-        <w:rPr>
-          <w:lang w:val="en-US"/>
-        </w:rPr>
-        <w:t xml:space="preserve"> </w:t>
-      </w:r>
-      <w:proofErr w:type="spellStart"/>
-      <w:r>
-        <w:rPr>
-          <w:lang w:val="en-US"/>
-        </w:rPr>
-        <w:t>réservé</w:t>
-      </w:r>
-      <w:proofErr w:type="spellEnd"/>
-      <w:r>
-        <w:rPr>
-          <w:lang w:val="en-US"/>
-        </w:rPr>
-        <w:t xml:space="preserve"> </w:t>
-      </w:r>
-      <w:r>
-        <w:rPr>
-          <w:lang w:val="en-US"/>
-        </w:rPr>
-        <w:t xml:space="preserve">aura la </w:t>
-      </w:r>
-      <w:proofErr w:type="spellStart"/>
-      <w:r>
-        <w:rPr>
-          <w:lang w:val="en-US"/>
-        </w:rPr>
-        <w:t>priorité</w:t>
-      </w:r>
-      <w:proofErr w:type="spellEnd"/>
-      <w:r>
-        <w:rPr>
-          <w:lang w:val="en-US"/>
-        </w:rPr>
-        <w:t xml:space="preserve"> de la </w:t>
-      </w:r>
-      <w:proofErr w:type="spellStart"/>
-      <w:r>
-        <w:rPr>
-          <w:lang w:val="en-US"/>
-        </w:rPr>
-        <w:t>réservation</w:t>
-      </w:r>
-      <w:proofErr w:type="spellEnd"/>
-      <w:r>
-        <w:rPr>
-          <w:lang w:val="en-US"/>
-        </w:rPr>
-        <w:t xml:space="preserve"> </w:t>
-      </w:r>
-      <w:proofErr w:type="spellStart"/>
-      <w:r>
-        <w:rPr>
-          <w:lang w:val="en-US"/>
-        </w:rPr>
-        <w:t>dès</w:t>
-      </w:r>
-      <w:proofErr w:type="spellEnd"/>
-      <w:r>
-        <w:rPr>
-          <w:lang w:val="en-US"/>
-        </w:rPr>
-        <w:t xml:space="preserve"> le retour d’un </w:t>
-      </w:r>
-      <w:proofErr w:type="spellStart"/>
-      <w:r>
-        <w:rPr>
-          <w:lang w:val="en-US"/>
-        </w:rPr>
-        <w:t>exemplaire</w:t>
-      </w:r>
-      <w:proofErr w:type="spellEnd"/>
-      <w:r>
-        <w:rPr>
-          <w:lang w:val="en-US"/>
-        </w:rPr>
-        <w:t xml:space="preserve">. </w:t>
-      </w:r>
-      <w:proofErr w:type="spellStart"/>
-      <w:r>
-        <w:rPr>
-          <w:lang w:val="en-US"/>
-        </w:rPr>
-        <w:t>Chaque</w:t>
-      </w:r>
-      <w:proofErr w:type="spellEnd"/>
-      <w:r>
-        <w:rPr>
-          <w:lang w:val="en-US"/>
-        </w:rPr>
-        <w:t xml:space="preserve"> </w:t>
-      </w:r>
-      <w:proofErr w:type="spellStart"/>
-      <w:r>
-        <w:rPr>
-          <w:lang w:val="en-US"/>
-        </w:rPr>
-        <w:t>ouvrage</w:t>
-      </w:r>
-      <w:proofErr w:type="spellEnd"/>
-      <w:r>
-        <w:rPr>
-          <w:lang w:val="en-US"/>
-        </w:rPr>
-        <w:t xml:space="preserve"> (</w:t>
-      </w:r>
-      <w:proofErr w:type="spellStart"/>
-      <w:r>
-        <w:rPr>
-          <w:lang w:val="en-US"/>
-        </w:rPr>
-        <w:t>titre</w:t>
-      </w:r>
-      <w:proofErr w:type="spellEnd"/>
-      <w:r>
-        <w:rPr>
-          <w:lang w:val="en-US"/>
-        </w:rPr>
-        <w:t>, pas</w:t>
-      </w:r>
-      <w:r>
-        <w:rPr>
-          <w:lang w:val="en-US"/>
-        </w:rPr>
-        <w:t xml:space="preserve"> </w:t>
-      </w:r>
-      <w:proofErr w:type="spellStart"/>
-      <w:r>
-        <w:rPr>
-          <w:lang w:val="en-US"/>
-        </w:rPr>
-        <w:t>exemplaire</w:t>
-      </w:r>
-      <w:proofErr w:type="spellEnd"/>
-      <w:r>
-        <w:rPr>
-          <w:lang w:val="en-US"/>
-        </w:rPr>
-        <w:t xml:space="preserve">) aura </w:t>
-      </w:r>
-      <w:proofErr w:type="spellStart"/>
-      <w:r>
-        <w:rPr>
-          <w:lang w:val="en-US"/>
-        </w:rPr>
-        <w:t>donc</w:t>
-      </w:r>
-      <w:proofErr w:type="spellEnd"/>
-      <w:r>
-        <w:rPr>
-          <w:lang w:val="en-US"/>
-        </w:rPr>
-        <w:t xml:space="preserve"> </w:t>
-      </w:r>
-      <w:proofErr w:type="spellStart"/>
-      <w:r>
-        <w:rPr>
-          <w:lang w:val="en-US"/>
-        </w:rPr>
-        <w:t>une</w:t>
-      </w:r>
-      <w:proofErr w:type="spellEnd"/>
-      <w:r>
-        <w:rPr>
-          <w:lang w:val="en-US"/>
-        </w:rPr>
-        <w:t xml:space="preserve"> </w:t>
-      </w:r>
-      <w:proofErr w:type="spellStart"/>
-      <w:r>
-        <w:rPr>
-          <w:lang w:val="en-US"/>
-        </w:rPr>
-        <w:t>liste</w:t>
-      </w:r>
-      <w:proofErr w:type="spellEnd"/>
-      <w:r>
-        <w:rPr>
-          <w:lang w:val="en-US"/>
-        </w:rPr>
-        <w:t xml:space="preserve"> </w:t>
-      </w:r>
-      <w:proofErr w:type="spellStart"/>
-      <w:r>
-        <w:rPr>
-          <w:lang w:val="en-US"/>
-        </w:rPr>
-        <w:t>d’attente</w:t>
-      </w:r>
-      <w:proofErr w:type="spellEnd"/>
-      <w:r>
-        <w:rPr>
-          <w:lang w:val="en-US"/>
-        </w:rPr>
-        <w:t xml:space="preserve"> de </w:t>
-      </w:r>
-      <w:proofErr w:type="spellStart"/>
-      <w:r>
-        <w:rPr>
-          <w:lang w:val="en-US"/>
-        </w:rPr>
-        <w:t>réservation</w:t>
-      </w:r>
-      <w:proofErr w:type="spellEnd"/>
-      <w:r>
-        <w:rPr>
-          <w:lang w:val="en-US"/>
-        </w:rPr>
-        <w:t xml:space="preserve">. </w:t>
-      </w:r>
-      <w:proofErr w:type="spellStart"/>
-      <w:r>
-        <w:rPr>
-          <w:lang w:val="en-US"/>
-        </w:rPr>
-        <w:t>Dès</w:t>
-      </w:r>
-      <w:proofErr w:type="spellEnd"/>
-      <w:r>
-        <w:rPr>
-          <w:lang w:val="en-US"/>
-        </w:rPr>
-        <w:t xml:space="preserve"> </w:t>
-      </w:r>
-      <w:proofErr w:type="spellStart"/>
-      <w:r>
-        <w:rPr>
-          <w:lang w:val="en-US"/>
-        </w:rPr>
-        <w:t>qu’un</w:t>
-      </w:r>
-      <w:proofErr w:type="spellEnd"/>
-      <w:r>
-        <w:rPr>
-          <w:lang w:val="en-US"/>
-        </w:rPr>
-        <w:t xml:space="preserve"> </w:t>
-      </w:r>
-      <w:proofErr w:type="spellStart"/>
-      <w:r>
-        <w:rPr>
-          <w:lang w:val="en-US"/>
-        </w:rPr>
-        <w:t>exemplaire</w:t>
-      </w:r>
-      <w:proofErr w:type="spellEnd"/>
-      <w:r>
-        <w:rPr>
-          <w:lang w:val="en-US"/>
-        </w:rPr>
-        <w:t xml:space="preserve"> </w:t>
-      </w:r>
-      <w:proofErr w:type="spellStart"/>
-      <w:r>
-        <w:rPr>
-          <w:lang w:val="en-US"/>
-        </w:rPr>
-        <w:t>est</w:t>
-      </w:r>
-      <w:proofErr w:type="spellEnd"/>
-      <w:r>
-        <w:rPr>
-          <w:lang w:val="en-US"/>
-        </w:rPr>
-        <w:t xml:space="preserve"> de retour à la</w:t>
-      </w:r>
-      <w:r>
-        <w:rPr>
-          <w:lang w:val="en-US"/>
-        </w:rPr>
-        <w:t xml:space="preserve"> </w:t>
-      </w:r>
-      <w:proofErr w:type="spellStart"/>
-      <w:r>
-        <w:rPr>
-          <w:lang w:val="en-US"/>
-        </w:rPr>
-        <w:t>bibliothèque</w:t>
-      </w:r>
-      <w:proofErr w:type="spellEnd"/>
-      <w:r>
-        <w:rPr>
-          <w:lang w:val="en-US"/>
-        </w:rPr>
-        <w:t xml:space="preserve">, un mail </w:t>
-      </w:r>
-      <w:proofErr w:type="spellStart"/>
-      <w:r>
-        <w:rPr>
-          <w:lang w:val="en-US"/>
-        </w:rPr>
-        <w:t>est</w:t>
-      </w:r>
-      <w:proofErr w:type="spellEnd"/>
-      <w:r>
-        <w:rPr>
-          <w:lang w:val="en-US"/>
-        </w:rPr>
-        <w:t xml:space="preserve"> </w:t>
-      </w:r>
-      <w:proofErr w:type="spellStart"/>
-      <w:r>
-        <w:rPr>
-          <w:lang w:val="en-US"/>
-        </w:rPr>
-        <w:t>envoyé</w:t>
-      </w:r>
-      <w:proofErr w:type="spellEnd"/>
-      <w:r>
-        <w:rPr>
-          <w:lang w:val="en-US"/>
-        </w:rPr>
-        <w:t xml:space="preserve"> au premier </w:t>
-      </w:r>
-      <w:proofErr w:type="spellStart"/>
-      <w:r>
-        <w:rPr>
-          <w:lang w:val="en-US"/>
-        </w:rPr>
-        <w:t>usager</w:t>
-      </w:r>
-      <w:proofErr w:type="spellEnd"/>
-      <w:r>
-        <w:rPr>
-          <w:lang w:val="en-US"/>
-        </w:rPr>
-        <w:t xml:space="preserve"> de la </w:t>
-      </w:r>
-      <w:proofErr w:type="spellStart"/>
-      <w:r>
-        <w:rPr>
-          <w:lang w:val="en-US"/>
-        </w:rPr>
-        <w:t>liste</w:t>
-      </w:r>
-      <w:proofErr w:type="spellEnd"/>
-      <w:r>
-        <w:rPr>
-          <w:lang w:val="en-US"/>
-        </w:rPr>
-        <w:t xml:space="preserve"> et il dispose de 48h pour </w:t>
-      </w:r>
-      <w:proofErr w:type="spellStart"/>
-      <w:r>
-        <w:rPr>
-          <w:lang w:val="en-US"/>
-        </w:rPr>
-        <w:t>venir</w:t>
-      </w:r>
-      <w:proofErr w:type="spellEnd"/>
-      <w:r>
-        <w:rPr>
-          <w:lang w:val="en-US"/>
-        </w:rPr>
-        <w:t xml:space="preserve"> le</w:t>
-      </w:r>
-      <w:r>
-        <w:rPr>
-          <w:lang w:val="en-US"/>
-        </w:rPr>
-        <w:t xml:space="preserve"> </w:t>
-      </w:r>
-      <w:proofErr w:type="spellStart"/>
-      <w:r>
-        <w:rPr>
-          <w:lang w:val="en-US"/>
-        </w:rPr>
-        <w:t>chercher</w:t>
-      </w:r>
-      <w:proofErr w:type="spellEnd"/>
-      <w:r>
-        <w:rPr>
-          <w:lang w:val="en-US"/>
-        </w:rPr>
-        <w:t xml:space="preserve">. Passé </w:t>
-      </w:r>
-      <w:proofErr w:type="spellStart"/>
-      <w:r>
-        <w:rPr>
-          <w:lang w:val="en-US"/>
-        </w:rPr>
-        <w:t>ce</w:t>
-      </w:r>
-      <w:proofErr w:type="spellEnd"/>
-      <w:r>
-        <w:rPr>
-          <w:lang w:val="en-US"/>
-        </w:rPr>
-        <w:t xml:space="preserve"> </w:t>
-      </w:r>
-      <w:proofErr w:type="spellStart"/>
-      <w:r>
-        <w:rPr>
-          <w:lang w:val="en-US"/>
-        </w:rPr>
-        <w:t>délai</w:t>
-      </w:r>
-      <w:proofErr w:type="spellEnd"/>
-      <w:r>
-        <w:rPr>
-          <w:lang w:val="en-US"/>
-        </w:rPr>
-        <w:t xml:space="preserve">, </w:t>
-      </w:r>
-      <w:proofErr w:type="spellStart"/>
-      <w:r>
-        <w:rPr>
-          <w:lang w:val="en-US"/>
-        </w:rPr>
-        <w:t>sa</w:t>
-      </w:r>
-      <w:proofErr w:type="spellEnd"/>
-      <w:r>
-        <w:rPr>
-          <w:lang w:val="en-US"/>
-        </w:rPr>
-        <w:t xml:space="preserve"> </w:t>
-      </w:r>
-      <w:proofErr w:type="spellStart"/>
-      <w:r>
-        <w:rPr>
-          <w:lang w:val="en-US"/>
-        </w:rPr>
-        <w:t>réservation</w:t>
-      </w:r>
-      <w:proofErr w:type="spellEnd"/>
-      <w:r>
-        <w:rPr>
-          <w:lang w:val="en-US"/>
-        </w:rPr>
-        <w:t xml:space="preserve"> </w:t>
-      </w:r>
-      <w:proofErr w:type="spellStart"/>
-      <w:r>
-        <w:rPr>
-          <w:lang w:val="en-US"/>
-        </w:rPr>
-        <w:t>est</w:t>
-      </w:r>
-      <w:proofErr w:type="spellEnd"/>
-      <w:r>
-        <w:rPr>
-          <w:lang w:val="en-US"/>
-        </w:rPr>
-        <w:t xml:space="preserve"> </w:t>
-      </w:r>
-      <w:proofErr w:type="spellStart"/>
-      <w:r>
-        <w:rPr>
-          <w:lang w:val="en-US"/>
-        </w:rPr>
-        <w:t>annulée</w:t>
-      </w:r>
-      <w:proofErr w:type="spellEnd"/>
-      <w:r>
-        <w:rPr>
-          <w:lang w:val="en-US"/>
-        </w:rPr>
-        <w:t xml:space="preserve"> et un mail </w:t>
-      </w:r>
-      <w:proofErr w:type="spellStart"/>
-      <w:r>
-        <w:rPr>
-          <w:lang w:val="en-US"/>
-        </w:rPr>
-        <w:t>est</w:t>
-      </w:r>
-      <w:proofErr w:type="spellEnd"/>
-      <w:r>
-        <w:rPr>
-          <w:lang w:val="en-US"/>
-        </w:rPr>
-        <w:t xml:space="preserve"> </w:t>
-      </w:r>
-      <w:proofErr w:type="spellStart"/>
-      <w:r>
-        <w:rPr>
-          <w:lang w:val="en-US"/>
-        </w:rPr>
-        <w:t>envoyé</w:t>
-      </w:r>
-      <w:proofErr w:type="spellEnd"/>
-      <w:r>
-        <w:rPr>
-          <w:lang w:val="en-US"/>
-        </w:rPr>
-        <w:t xml:space="preserve"> au </w:t>
-      </w:r>
-      <w:proofErr w:type="spellStart"/>
-      <w:r>
-        <w:rPr>
-          <w:lang w:val="en-US"/>
-        </w:rPr>
-        <w:t>suivant</w:t>
-      </w:r>
-      <w:proofErr w:type="spellEnd"/>
-      <w:r>
-        <w:rPr>
-          <w:lang w:val="en-US"/>
-        </w:rPr>
-        <w:t>, etc.</w:t>
+      <w:r>
+        <w:t>chercher. Passé ce délai, sa réservation est annulée et un mail est envoyé au suivant, etc.</w:t>
       </w:r>
     </w:p>
     <w:p>
@@ -2436,79 +1367,9 @@
           <w:ilvl w:val="0"/>
           <w:numId w:val="1"/>
         </w:numPr>
-        <w:rPr>
-          <w:lang w:val="en-US"/>
-        </w:rPr>
-      </w:pPr>
-      <w:proofErr w:type="spellStart"/>
-      <w:r>
-        <w:rPr>
-          <w:lang w:val="en-US"/>
-        </w:rPr>
-        <w:t>Tous</w:t>
-      </w:r>
-      <w:proofErr w:type="spellEnd"/>
-      <w:r>
-        <w:rPr>
-          <w:lang w:val="en-US"/>
-        </w:rPr>
-        <w:t xml:space="preserve"> les types </w:t>
-      </w:r>
-      <w:proofErr w:type="spellStart"/>
-      <w:r>
-        <w:rPr>
-          <w:lang w:val="en-US"/>
-        </w:rPr>
-        <w:t>d’ouvrages</w:t>
-      </w:r>
-      <w:proofErr w:type="spellEnd"/>
-      <w:r>
-        <w:rPr>
-          <w:lang w:val="en-US"/>
-        </w:rPr>
-        <w:t xml:space="preserve"> </w:t>
-      </w:r>
-      <w:proofErr w:type="spellStart"/>
-      <w:r>
-        <w:rPr>
-          <w:lang w:val="en-US"/>
-        </w:rPr>
-        <w:t>peuvent</w:t>
-      </w:r>
-      <w:proofErr w:type="spellEnd"/>
-      <w:r>
-        <w:rPr>
-          <w:lang w:val="en-US"/>
-        </w:rPr>
-        <w:t xml:space="preserve"> </w:t>
-      </w:r>
-      <w:proofErr w:type="spellStart"/>
-      <w:r>
-        <w:rPr>
-          <w:lang w:val="en-US"/>
-        </w:rPr>
-        <w:t>être</w:t>
-      </w:r>
-      <w:proofErr w:type="spellEnd"/>
-      <w:r>
-        <w:rPr>
-          <w:lang w:val="en-US"/>
-        </w:rPr>
-        <w:t xml:space="preserve"> </w:t>
-      </w:r>
-      <w:proofErr w:type="spellStart"/>
-      <w:r>
-        <w:rPr>
-          <w:lang w:val="en-US"/>
-        </w:rPr>
-        <w:t>réservés</w:t>
-      </w:r>
-      <w:proofErr w:type="spellEnd"/>
-      <w:r>
-        <w:rPr>
-          <w:lang w:val="en-US"/>
-        </w:rPr>
-        <w:t>.</w:t>
+      </w:pPr>
+      <w:r>
+        <w:t>Tous les types d’ouvrages peuvent être réservés.</w:t>
       </w:r>
     </w:p>
     <w:p>
@@ -2518,161 +1379,9 @@
           <w:ilvl w:val="0"/>
           <w:numId w:val="1"/>
         </w:numPr>
-        <w:rPr>
-          <w:lang w:val="en-US"/>
-        </w:rPr>
-      </w:pPr>
-      <w:r>
-        <w:rPr>
-          <w:lang w:val="en-US"/>
-        </w:rPr>
-        <w:t xml:space="preserve">La </w:t>
-      </w:r>
-      <w:proofErr w:type="spellStart"/>
-      <w:r>
-        <w:rPr>
-          <w:lang w:val="en-US"/>
-        </w:rPr>
-        <w:t>liste</w:t>
-      </w:r>
-      <w:proofErr w:type="spellEnd"/>
-      <w:r>
-        <w:rPr>
-          <w:lang w:val="en-US"/>
-        </w:rPr>
-        <w:t xml:space="preserve"> de </w:t>
-      </w:r>
-      <w:proofErr w:type="spellStart"/>
-      <w:r>
-        <w:rPr>
-          <w:lang w:val="en-US"/>
-        </w:rPr>
-        <w:t>réservation</w:t>
-      </w:r>
-      <w:proofErr w:type="spellEnd"/>
-      <w:r>
-        <w:rPr>
-          <w:lang w:val="en-US"/>
-        </w:rPr>
-        <w:t xml:space="preserve"> ne </w:t>
-      </w:r>
-      <w:proofErr w:type="spellStart"/>
-      <w:r>
-        <w:rPr>
-          <w:lang w:val="en-US"/>
-        </w:rPr>
-        <w:t>peut</w:t>
-      </w:r>
-      <w:proofErr w:type="spellEnd"/>
-      <w:r>
-        <w:rPr>
-          <w:lang w:val="en-US"/>
-        </w:rPr>
-        <w:t xml:space="preserve"> </w:t>
-      </w:r>
-      <w:proofErr w:type="spellStart"/>
-      <w:r>
-        <w:rPr>
-          <w:lang w:val="en-US"/>
-        </w:rPr>
-        <w:t>comporter</w:t>
-      </w:r>
-      <w:proofErr w:type="spellEnd"/>
-      <w:r>
-        <w:rPr>
-          <w:lang w:val="en-US"/>
-        </w:rPr>
-        <w:t xml:space="preserve"> </w:t>
-      </w:r>
-      <w:proofErr w:type="spellStart"/>
-      <w:r>
-        <w:rPr>
-          <w:lang w:val="en-US"/>
-        </w:rPr>
-        <w:t>qu’un</w:t>
-      </w:r>
-      <w:proofErr w:type="spellEnd"/>
-      <w:r>
-        <w:rPr>
-          <w:lang w:val="en-US"/>
-        </w:rPr>
-        <w:t xml:space="preserve"> maximum de </w:t>
-      </w:r>
-      <w:proofErr w:type="spellStart"/>
-      <w:r>
-        <w:rPr>
-          <w:lang w:val="en-US"/>
-        </w:rPr>
-        <w:t>personnes</w:t>
-      </w:r>
-      <w:proofErr w:type="spellEnd"/>
-      <w:r>
-        <w:rPr>
-          <w:lang w:val="en-US"/>
-        </w:rPr>
-        <w:t xml:space="preserve"> </w:t>
-      </w:r>
-      <w:proofErr w:type="spellStart"/>
-      <w:r>
-        <w:rPr>
-          <w:lang w:val="en-US"/>
-        </w:rPr>
-        <w:t>correspondant</w:t>
-      </w:r>
-      <w:proofErr w:type="spellEnd"/>
-      <w:r>
-        <w:rPr>
-          <w:lang w:val="en-US"/>
-        </w:rPr>
-        <w:t xml:space="preserve"> à 2x le</w:t>
-      </w:r>
-      <w:r>
-        <w:rPr>
-          <w:lang w:val="en-US"/>
-        </w:rPr>
-        <w:t xml:space="preserve"> </w:t>
-      </w:r>
-      <w:proofErr w:type="spellStart"/>
-      <w:r>
-        <w:rPr>
-          <w:lang w:val="en-US"/>
-        </w:rPr>
-        <w:t>nombre</w:t>
-      </w:r>
-      <w:proofErr w:type="spellEnd"/>
-      <w:r>
-        <w:rPr>
-          <w:lang w:val="en-US"/>
-        </w:rPr>
-        <w:t xml:space="preserve"> </w:t>
-      </w:r>
-      <w:proofErr w:type="spellStart"/>
-      <w:r>
-        <w:rPr>
-          <w:lang w:val="en-US"/>
-        </w:rPr>
-        <w:t>d’exemplaires</w:t>
-      </w:r>
-      <w:proofErr w:type="spellEnd"/>
-      <w:r>
-        <w:rPr>
-          <w:lang w:val="en-US"/>
-        </w:rPr>
-        <w:t xml:space="preserve"> de </w:t>
-      </w:r>
-      <w:proofErr w:type="spellStart"/>
-      <w:r>
-        <w:rPr>
-          <w:lang w:val="en-US"/>
-        </w:rPr>
-        <w:t>l’ouvrage</w:t>
-      </w:r>
-      <w:proofErr w:type="spellEnd"/>
-      <w:r>
-        <w:rPr>
-          <w:lang w:val="en-US"/>
-        </w:rPr>
-        <w:t>.</w:t>
+      </w:pPr>
+      <w:r>
+        <w:t>La liste de réservation ne peut comporter qu’un maximum de personnes correspondant à 2x le nombre d’exemplaires de l’ouvrage.</w:t>
       </w:r>
     </w:p>
     <w:p>
@@ -2682,122 +1391,10 @@
           <w:ilvl w:val="0"/>
           <w:numId w:val="1"/>
         </w:numPr>
-        <w:rPr>
-          <w:lang w:val="en-US"/>
-        </w:rPr>
-      </w:pPr>
-      <w:r>
-        <w:rPr>
-          <w:lang w:val="en-US"/>
-        </w:rPr>
-        <w:t xml:space="preserve">Il </w:t>
-      </w:r>
-      <w:proofErr w:type="spellStart"/>
-      <w:r>
-        <w:rPr>
-          <w:lang w:val="en-US"/>
-        </w:rPr>
-        <w:t>n’est</w:t>
-      </w:r>
-      <w:proofErr w:type="spellEnd"/>
-      <w:r>
-        <w:rPr>
-          <w:lang w:val="en-US"/>
-        </w:rPr>
-        <w:t xml:space="preserve"> pas possible pour un </w:t>
-      </w:r>
-      <w:proofErr w:type="spellStart"/>
-      <w:r>
-        <w:rPr>
-          <w:lang w:val="en-US"/>
-        </w:rPr>
-        <w:t>usager</w:t>
-      </w:r>
-      <w:proofErr w:type="spellEnd"/>
-      <w:r>
-        <w:rPr>
-          <w:lang w:val="en-US"/>
-        </w:rPr>
-        <w:t xml:space="preserve"> de </w:t>
-      </w:r>
-      <w:proofErr w:type="spellStart"/>
-      <w:r>
-        <w:rPr>
-          <w:lang w:val="en-US"/>
-        </w:rPr>
-        <w:t>réserver</w:t>
-      </w:r>
-      <w:proofErr w:type="spellEnd"/>
-      <w:r>
-        <w:rPr>
-          <w:lang w:val="en-US"/>
-        </w:rPr>
-        <w:t xml:space="preserve"> un </w:t>
-      </w:r>
-      <w:proofErr w:type="spellStart"/>
-      <w:r>
-        <w:rPr>
-          <w:lang w:val="en-US"/>
-        </w:rPr>
-        <w:t>ouvrage</w:t>
-      </w:r>
-      <w:proofErr w:type="spellEnd"/>
-      <w:r>
-        <w:rPr>
-          <w:lang w:val="en-US"/>
-        </w:rPr>
-        <w:t xml:space="preserve"> </w:t>
-      </w:r>
-      <w:proofErr w:type="spellStart"/>
-      <w:r>
-        <w:rPr>
-          <w:lang w:val="en-US"/>
-        </w:rPr>
-        <w:t>qu’il</w:t>
-      </w:r>
-      <w:proofErr w:type="spellEnd"/>
-      <w:r>
-        <w:rPr>
-          <w:lang w:val="en-US"/>
-        </w:rPr>
-        <w:t xml:space="preserve"> a déjà </w:t>
-      </w:r>
-      <w:proofErr w:type="spellStart"/>
-      <w:r>
-        <w:rPr>
-          <w:lang w:val="en-US"/>
-        </w:rPr>
-        <w:t>en</w:t>
-      </w:r>
-      <w:proofErr w:type="spellEnd"/>
-      <w:r>
-        <w:rPr>
-          <w:lang w:val="en-US"/>
-        </w:rPr>
-        <w:t xml:space="preserve"> </w:t>
-      </w:r>
-      <w:proofErr w:type="spellStart"/>
-      <w:r>
-        <w:rPr>
-          <w:lang w:val="en-US"/>
-        </w:rPr>
-        <w:t>cours</w:t>
-      </w:r>
-      <w:proofErr w:type="spellEnd"/>
-      <w:r>
-        <w:rPr>
-          <w:lang w:val="en-US"/>
-        </w:rPr>
-        <w:t xml:space="preserve"> </w:t>
-      </w:r>
-      <w:proofErr w:type="spellStart"/>
-      <w:r>
-        <w:rPr>
-          <w:lang w:val="en-US"/>
-        </w:rPr>
-        <w:t>d’emprunt</w:t>
-      </w:r>
-      <w:proofErr w:type="spellEnd"/>
+      </w:pPr>
+      <w:r>
+        <w:t>Il n’est pas possible pour un usager de réserver un ouvrage qu’il a déjà en cours d’emprunt</w:t>
+      </w:r>
     </w:p>
     <w:p>
       <w:pPr>
@@ -2806,258 +1403,16 @@
           <w:ilvl w:val="0"/>
           <w:numId w:val="1"/>
         </w:numPr>
-        <w:rPr>
-          <w:lang w:val="en-US"/>
-        </w:rPr>
-      </w:pPr>
-      <w:proofErr w:type="spellStart"/>
-      <w:r>
-        <w:rPr>
-          <w:lang w:val="en-US"/>
-        </w:rPr>
-        <w:t>Quand</w:t>
-      </w:r>
-      <w:proofErr w:type="spellEnd"/>
-      <w:r>
-        <w:rPr>
-          <w:lang w:val="en-US"/>
-        </w:rPr>
-        <w:t xml:space="preserve"> un </w:t>
-      </w:r>
-      <w:proofErr w:type="spellStart"/>
-      <w:r>
-        <w:rPr>
-          <w:lang w:val="en-US"/>
-        </w:rPr>
-        <w:t>usager</w:t>
-      </w:r>
-      <w:proofErr w:type="spellEnd"/>
-      <w:r>
-        <w:rPr>
-          <w:lang w:val="en-US"/>
-        </w:rPr>
+      </w:pPr>
+      <w:r>
+        <w:t>Quand un usager emprunte le livre réservé ou si le délai de 48h après la notification est</w:t>
+      </w:r>
+      <w:r>
         <w:t xml:space="preserve"> </w:t>
       </w:r>
-      <w:proofErr w:type="spellStart"/>
-      <w:r>
-        <w:rPr>
-          <w:lang w:val="en-US"/>
-        </w:rPr>
-        <w:t>emprunte</w:t>
-      </w:r>
-      <w:proofErr w:type="spellEnd"/>
-      <w:r>
-        <w:rPr>
-          <w:lang w:val="en-US"/>
-        </w:rPr>
-        <w:t xml:space="preserve"> le livre </w:t>
-      </w:r>
-      <w:proofErr w:type="spellStart"/>
-      <w:r>
-        <w:rPr>
-          <w:lang w:val="en-US"/>
-        </w:rPr>
-        <w:t>réservé</w:t>
-      </w:r>
-      <w:proofErr w:type="spellEnd"/>
-      <w:r>
-        <w:rPr>
-          <w:lang w:val="en-US"/>
-        </w:rPr>
-        <w:t xml:space="preserve"> </w:t>
-      </w:r>
-      <w:proofErr w:type="spellStart"/>
-      <w:r>
-        <w:rPr>
-          <w:lang w:val="en-US"/>
-        </w:rPr>
-        <w:t>ou</w:t>
-      </w:r>
-      <w:proofErr w:type="spellEnd"/>
-      <w:r>
-        <w:rPr>
-          <w:lang w:val="en-US"/>
-        </w:rPr>
-        <w:t xml:space="preserve"> </w:t>
-      </w:r>
-      <w:proofErr w:type="spellStart"/>
-      <w:r>
-        <w:rPr>
-          <w:lang w:val="en-US"/>
-        </w:rPr>
-        <w:t>si</w:t>
-      </w:r>
-      <w:proofErr w:type="spellEnd"/>
-      <w:r>
-        <w:rPr>
-          <w:lang w:val="en-US"/>
-        </w:rPr>
-        <w:t xml:space="preserve"> le </w:t>
-      </w:r>
-      <w:proofErr w:type="spellStart"/>
-      <w:r>
-        <w:rPr>
-          <w:lang w:val="en-US"/>
-        </w:rPr>
-        <w:t>délai</w:t>
-      </w:r>
-      <w:proofErr w:type="spellEnd"/>
-      <w:r>
-        <w:rPr>
-          <w:lang w:val="en-US"/>
-        </w:rPr>
-        <w:t xml:space="preserve"> de 48h après la notification </w:t>
-      </w:r>
-      <w:proofErr w:type="spellStart"/>
-      <w:r>
-        <w:rPr>
-          <w:lang w:val="en-US"/>
-        </w:rPr>
-        <w:t>est</w:t>
-      </w:r>
-      <w:proofErr w:type="spellEnd"/>
-      <w:r>
-        <w:rPr>
-          <w:lang w:val="en-US"/>
-        </w:rPr>
-        <w:t xml:space="preserve"> </w:t>
-      </w:r>
-      <w:proofErr w:type="spellStart"/>
-      <w:r>
-        <w:rPr>
-          <w:lang w:val="en-US"/>
-        </w:rPr>
-        <w:t>dépassé</w:t>
-      </w:r>
-      <w:proofErr w:type="spellEnd"/>
-      <w:r>
-        <w:rPr>
-          <w:lang w:val="en-US"/>
-        </w:rPr>
-        <w:t xml:space="preserve">, </w:t>
-      </w:r>
-      <w:proofErr w:type="spellStart"/>
-      <w:r>
-        <w:rPr>
-          <w:lang w:val="en-US"/>
-        </w:rPr>
-        <w:t>sa</w:t>
-      </w:r>
-      <w:proofErr w:type="spellEnd"/>
-      <w:r>
-        <w:rPr>
-          <w:lang w:val="en-US"/>
-        </w:rPr>
-        <w:t xml:space="preserve"> </w:t>
-      </w:r>
-      <w:proofErr w:type="spellStart"/>
-      <w:r>
-        <w:rPr>
-          <w:lang w:val="en-US"/>
-        </w:rPr>
-        <w:t>réservation</w:t>
-      </w:r>
-      <w:proofErr w:type="spellEnd"/>
-      <w:r>
-        <w:rPr>
-          <w:lang w:val="en-US"/>
-        </w:rPr>
-        <w:t xml:space="preserve"> </w:t>
-      </w:r>
-      <w:proofErr w:type="spellStart"/>
-      <w:r>
-        <w:rPr>
-          <w:lang w:val="en-US"/>
-        </w:rPr>
-        <w:t>est</w:t>
-      </w:r>
-      <w:proofErr w:type="spellEnd"/>
-      <w:r>
-        <w:rPr>
-          <w:lang w:val="en-US"/>
-        </w:rPr>
-        <w:t xml:space="preserve"> </w:t>
-      </w:r>
-      <w:proofErr w:type="spellStart"/>
-      <w:r>
-        <w:rPr>
-          <w:lang w:val="en-US"/>
-        </w:rPr>
-        <w:t>supprimée</w:t>
-      </w:r>
-      <w:proofErr w:type="spellEnd"/>
-      <w:r>
-        <w:rPr>
-          <w:lang w:val="en-US"/>
-        </w:rPr>
-        <w:t xml:space="preserve"> de la </w:t>
-      </w:r>
-      <w:proofErr w:type="spellStart"/>
-      <w:r>
-        <w:rPr>
-          <w:lang w:val="en-US"/>
-        </w:rPr>
-        <w:t>liste</w:t>
-      </w:r>
-      <w:proofErr w:type="spellEnd"/>
-      <w:r>
-        <w:rPr>
-          <w:lang w:val="en-US"/>
-        </w:rPr>
-        <w:t xml:space="preserve"> et le </w:t>
-      </w:r>
-      <w:proofErr w:type="spellStart"/>
-      <w:r>
-        <w:rPr>
-          <w:lang w:val="en-US"/>
-        </w:rPr>
-        <w:t>processus</w:t>
-      </w:r>
-      <w:proofErr w:type="spellEnd"/>
-      <w:r>
-        <w:rPr>
-          <w:lang w:val="en-US"/>
-        </w:rPr>
-        <w:t xml:space="preserve"> recommence pour </w:t>
-      </w:r>
-      <w:proofErr w:type="spellStart"/>
-      <w:r>
-        <w:rPr>
-          <w:lang w:val="en-US"/>
-        </w:rPr>
-        <w:t>l’usage</w:t>
-      </w:r>
-      <w:proofErr w:type="spellEnd"/>
-      <w:r>
-        <w:rPr>
-          <w:lang w:val="en-US"/>
-        </w:rPr>
-        <w:t xml:space="preserve"> </w:t>
-      </w:r>
-      <w:proofErr w:type="spellStart"/>
-      <w:r>
-        <w:rPr>
-          <w:lang w:val="en-US"/>
-        </w:rPr>
-        <w:t>suivant</w:t>
-      </w:r>
-      <w:proofErr w:type="spellEnd"/>
-      <w:r>
-        <w:rPr>
-          <w:lang w:val="en-US"/>
-        </w:rPr>
-        <w:t xml:space="preserve"> dans la </w:t>
-      </w:r>
-      <w:proofErr w:type="spellStart"/>
-      <w:proofErr w:type="gramStart"/>
-      <w:r>
-        <w:rPr>
-          <w:lang w:val="en-US"/>
-        </w:rPr>
-        <w:t>liste</w:t>
-      </w:r>
-      <w:proofErr w:type="spellEnd"/>
-      <w:proofErr w:type="gramEnd"/>
+      <w:r>
+        <w:t>dépassé, sa réservation est supprimée de la liste et le processus recommence pour l’usage suivant dans la liste</w:t>
+      </w:r>
     </w:p>
     <w:p>
       <w:pPr>
@@ -3087,303 +1442,14 @@
           <w:lang w:val="en-US"/>
         </w:rPr>
       </w:pPr>
-      <w:proofErr w:type="spellStart"/>
-      <w:r>
-        <w:rPr>
-          <w:lang w:val="en-US"/>
-        </w:rPr>
-        <w:t>Lors</w:t>
-      </w:r>
-      <w:proofErr w:type="spellEnd"/>
-      <w:r>
-        <w:rPr>
-          <w:lang w:val="en-US"/>
-        </w:rPr>
-        <w:t xml:space="preserve"> de la recherche </w:t>
-      </w:r>
-      <w:proofErr w:type="spellStart"/>
-      <w:r>
-        <w:rPr>
-          <w:lang w:val="en-US"/>
-        </w:rPr>
-        <w:t>d’ouvrage</w:t>
-      </w:r>
-      <w:proofErr w:type="spellEnd"/>
-      <w:r>
-        <w:rPr>
-          <w:lang w:val="en-US"/>
-        </w:rPr>
-        <w:t xml:space="preserve">, pour </w:t>
-      </w:r>
-      <w:proofErr w:type="spellStart"/>
-      <w:r>
-        <w:rPr>
-          <w:lang w:val="en-US"/>
-        </w:rPr>
-        <w:t>ceux</w:t>
-      </w:r>
-      <w:proofErr w:type="spellEnd"/>
-      <w:r>
-        <w:rPr>
-          <w:lang w:val="en-US"/>
-        </w:rPr>
-        <w:t xml:space="preserve"> </w:t>
-      </w:r>
-      <w:proofErr w:type="spellStart"/>
-      <w:r>
-        <w:rPr>
-          <w:lang w:val="en-US"/>
-        </w:rPr>
-        <w:t>indisponibles</w:t>
-      </w:r>
-      <w:proofErr w:type="spellEnd"/>
-      <w:r>
-        <w:rPr>
-          <w:lang w:val="en-US"/>
-        </w:rPr>
-        <w:t xml:space="preserve">, il doit y </w:t>
-      </w:r>
-      <w:proofErr w:type="spellStart"/>
-      <w:r>
-        <w:rPr>
-          <w:lang w:val="en-US"/>
-        </w:rPr>
-        <w:t>avoir</w:t>
-      </w:r>
-      <w:proofErr w:type="spellEnd"/>
-      <w:r>
-        <w:rPr>
-          <w:lang w:val="en-US"/>
-        </w:rPr>
-        <w:t xml:space="preserve"> la date de retour</w:t>
-      </w:r>
-      <w:r>
-        <w:rPr>
-          <w:lang w:val="en-US"/>
-        </w:rPr>
-        <w:t xml:space="preserve"> </w:t>
-      </w:r>
-      <w:proofErr w:type="spellStart"/>
-      <w:r>
-        <w:rPr>
-          <w:lang w:val="en-US"/>
-        </w:rPr>
-        <w:t>prévue</w:t>
-      </w:r>
-      <w:proofErr w:type="spellEnd"/>
-      <w:r>
-        <w:rPr>
-          <w:lang w:val="en-US"/>
-        </w:rPr>
-        <w:t xml:space="preserve"> la plus </w:t>
-      </w:r>
-      <w:proofErr w:type="spellStart"/>
-      <w:r>
-        <w:rPr>
-          <w:lang w:val="en-US"/>
-        </w:rPr>
-        <w:t>proche</w:t>
-      </w:r>
-      <w:proofErr w:type="spellEnd"/>
-      <w:r>
-        <w:rPr>
-          <w:lang w:val="en-US"/>
-        </w:rPr>
-        <w:t xml:space="preserve"> et le </w:t>
-      </w:r>
-      <w:proofErr w:type="spellStart"/>
-      <w:r>
-        <w:rPr>
-          <w:lang w:val="en-US"/>
-        </w:rPr>
-        <w:t>nombre</w:t>
-      </w:r>
-      <w:proofErr w:type="spellEnd"/>
-      <w:r>
-        <w:rPr>
-          <w:lang w:val="en-US"/>
-        </w:rPr>
-        <w:t xml:space="preserve"> de </w:t>
-      </w:r>
-      <w:proofErr w:type="spellStart"/>
-      <w:r>
-        <w:rPr>
-          <w:lang w:val="en-US"/>
-        </w:rPr>
-        <w:t>personnes</w:t>
-      </w:r>
-      <w:proofErr w:type="spellEnd"/>
-      <w:r>
-        <w:rPr>
-          <w:lang w:val="en-US"/>
-        </w:rPr>
-        <w:t xml:space="preserve"> </w:t>
-      </w:r>
-      <w:proofErr w:type="spellStart"/>
-      <w:r>
-        <w:rPr>
-          <w:lang w:val="en-US"/>
-        </w:rPr>
-        <w:t>ayant</w:t>
-      </w:r>
-      <w:proofErr w:type="spellEnd"/>
-      <w:r>
-        <w:rPr>
-          <w:lang w:val="en-US"/>
-        </w:rPr>
-        <w:t xml:space="preserve"> </w:t>
-      </w:r>
-      <w:proofErr w:type="spellStart"/>
-      <w:r>
-        <w:rPr>
-          <w:lang w:val="en-US"/>
-        </w:rPr>
-        <w:t>réservé</w:t>
-      </w:r>
-      <w:proofErr w:type="spellEnd"/>
-      <w:r>
-        <w:rPr>
-          <w:lang w:val="en-US"/>
-        </w:rPr>
-        <w:t xml:space="preserve"> </w:t>
-      </w:r>
-      <w:proofErr w:type="spellStart"/>
-      <w:r>
-        <w:rPr>
-          <w:lang w:val="en-US"/>
-        </w:rPr>
-        <w:t>l’ouvrage</w:t>
-      </w:r>
-      <w:proofErr w:type="spellEnd"/>
-      <w:r>
-        <w:rPr>
-          <w:lang w:val="en-US"/>
-        </w:rPr>
-        <w:t xml:space="preserve">. Si la </w:t>
-      </w:r>
-      <w:proofErr w:type="spellStart"/>
-      <w:r>
-        <w:rPr>
-          <w:lang w:val="en-US"/>
-        </w:rPr>
-        <w:t>liste</w:t>
-      </w:r>
-      <w:proofErr w:type="spellEnd"/>
-      <w:r>
-        <w:rPr>
-          <w:lang w:val="en-US"/>
-        </w:rPr>
-        <w:t xml:space="preserve"> </w:t>
-      </w:r>
-      <w:proofErr w:type="spellStart"/>
-      <w:r>
-        <w:rPr>
-          <w:lang w:val="en-US"/>
-        </w:rPr>
-        <w:t>d’attente</w:t>
-      </w:r>
-      <w:proofErr w:type="spellEnd"/>
-      <w:r>
-        <w:rPr>
-          <w:lang w:val="en-US"/>
-        </w:rPr>
-        <w:t xml:space="preserve"> de </w:t>
-      </w:r>
-      <w:proofErr w:type="spellStart"/>
-      <w:r>
-        <w:rPr>
-          <w:lang w:val="en-US"/>
-        </w:rPr>
-        <w:t>l’ouvrage</w:t>
-      </w:r>
-      <w:proofErr w:type="spellEnd"/>
-      <w:r>
-        <w:rPr>
-          <w:lang w:val="en-US"/>
-        </w:rPr>
-        <w:t xml:space="preserve"> </w:t>
-      </w:r>
-      <w:proofErr w:type="spellStart"/>
-      <w:r>
-        <w:rPr>
-          <w:lang w:val="en-US"/>
-        </w:rPr>
-        <w:t>n’est</w:t>
-      </w:r>
-      <w:proofErr w:type="spellEnd"/>
-      <w:r>
-        <w:rPr>
-          <w:lang w:val="en-US"/>
-        </w:rPr>
-        <w:t xml:space="preserve"> pas </w:t>
-      </w:r>
-      <w:proofErr w:type="spellStart"/>
-      <w:r>
-        <w:rPr>
-          <w:lang w:val="en-US"/>
-        </w:rPr>
-        <w:t>complète</w:t>
-      </w:r>
-      <w:proofErr w:type="spellEnd"/>
-      <w:r>
-        <w:rPr>
-          <w:lang w:val="en-US"/>
-        </w:rPr>
-        <w:t xml:space="preserve">, il doit </w:t>
-      </w:r>
-      <w:proofErr w:type="spellStart"/>
-      <w:r>
-        <w:rPr>
-          <w:lang w:val="en-US"/>
-        </w:rPr>
-        <w:t>pouvoir</w:t>
-      </w:r>
-      <w:proofErr w:type="spellEnd"/>
-      <w:r>
-        <w:rPr>
-          <w:lang w:val="en-US"/>
-        </w:rPr>
-        <w:t xml:space="preserve"> demander </w:t>
-      </w:r>
-      <w:proofErr w:type="spellStart"/>
-      <w:r>
-        <w:rPr>
-          <w:lang w:val="en-US"/>
-        </w:rPr>
-        <w:t>une</w:t>
-      </w:r>
-      <w:proofErr w:type="spellEnd"/>
-      <w:r>
-        <w:rPr>
-          <w:lang w:val="en-US"/>
-        </w:rPr>
-        <w:t xml:space="preserve"> </w:t>
-      </w:r>
-      <w:proofErr w:type="spellStart"/>
-      <w:r>
-        <w:rPr>
-          <w:lang w:val="en-US"/>
-        </w:rPr>
-        <w:t>réservation</w:t>
-      </w:r>
-      <w:proofErr w:type="spellEnd"/>
-      <w:r>
-        <w:rPr>
-          <w:lang w:val="en-US"/>
-        </w:rPr>
-        <w:t>. Il</w:t>
-      </w:r>
-      <w:r>
-        <w:rPr>
-          <w:lang w:val="en-US"/>
-        </w:rPr>
-        <w:t xml:space="preserve"> </w:t>
-      </w:r>
-      <w:r>
-        <w:rPr>
-          <w:lang w:val="en-US"/>
-        </w:rPr>
-        <w:t xml:space="preserve">sera </w:t>
+      <w:r>
+        <w:t xml:space="preserve">Lors de la recherche d’ouvrage, pour ceux indisponibles, il doit y avoir la date de retour prévue la plus proche et le nombre de personnes ayant réservé l’ouvrage. Si la liste d’attente de l’ouvrage n’est pas complète, il doit pouvoir demander une réservation. </w:t>
+      </w:r>
+      <w:r>
+        <w:rPr>
+          <w:lang w:val="en-US"/>
+        </w:rPr>
+        <w:t xml:space="preserve">Il sera </w:t>
       </w:r>
       <w:proofErr w:type="spellStart"/>
       <w:r>
@@ -3443,242 +1509,10 @@
           <w:ilvl w:val="0"/>
           <w:numId w:val="1"/>
         </w:numPr>
-        <w:rPr>
-          <w:lang w:val="en-US"/>
-        </w:rPr>
-      </w:pPr>
-      <w:proofErr w:type="spellStart"/>
-      <w:r>
-        <w:rPr>
-          <w:lang w:val="en-US"/>
-        </w:rPr>
-        <w:t>L’usager</w:t>
-      </w:r>
-      <w:proofErr w:type="spellEnd"/>
-      <w:r>
-        <w:rPr>
-          <w:lang w:val="en-US"/>
-        </w:rPr>
-        <w:t xml:space="preserve"> doit </w:t>
-      </w:r>
-      <w:proofErr w:type="spellStart"/>
-      <w:r>
-        <w:rPr>
-          <w:lang w:val="en-US"/>
-        </w:rPr>
-        <w:t>pouvoir</w:t>
-      </w:r>
-      <w:proofErr w:type="spellEnd"/>
-      <w:r>
-        <w:rPr>
-          <w:lang w:val="en-US"/>
-        </w:rPr>
-        <w:t xml:space="preserve"> </w:t>
-      </w:r>
-      <w:proofErr w:type="spellStart"/>
-      <w:r>
-        <w:rPr>
-          <w:lang w:val="en-US"/>
-        </w:rPr>
-        <w:t>avoir</w:t>
-      </w:r>
-      <w:proofErr w:type="spellEnd"/>
-      <w:r>
-        <w:rPr>
-          <w:lang w:val="en-US"/>
-        </w:rPr>
-        <w:t xml:space="preserve"> </w:t>
-      </w:r>
-      <w:proofErr w:type="spellStart"/>
-      <w:r>
-        <w:rPr>
-          <w:lang w:val="en-US"/>
-        </w:rPr>
-        <w:t>une</w:t>
-      </w:r>
-      <w:proofErr w:type="spellEnd"/>
-      <w:r>
-        <w:rPr>
-          <w:lang w:val="en-US"/>
-        </w:rPr>
-        <w:t xml:space="preserve"> </w:t>
-      </w:r>
-      <w:proofErr w:type="spellStart"/>
-      <w:r>
-        <w:rPr>
-          <w:lang w:val="en-US"/>
-        </w:rPr>
-        <w:t>liste</w:t>
-      </w:r>
-      <w:proofErr w:type="spellEnd"/>
-      <w:r>
-        <w:rPr>
-          <w:lang w:val="en-US"/>
-        </w:rPr>
-        <w:t xml:space="preserve"> des </w:t>
-      </w:r>
-      <w:proofErr w:type="spellStart"/>
-      <w:r>
-        <w:rPr>
-          <w:lang w:val="en-US"/>
-        </w:rPr>
-        <w:t>réservations</w:t>
-      </w:r>
-      <w:proofErr w:type="spellEnd"/>
-      <w:r>
-        <w:rPr>
-          <w:lang w:val="en-US"/>
-        </w:rPr>
-        <w:t xml:space="preserve"> </w:t>
-      </w:r>
-      <w:proofErr w:type="spellStart"/>
-      <w:r>
-        <w:rPr>
-          <w:lang w:val="en-US"/>
-        </w:rPr>
-        <w:t>qu’il</w:t>
-      </w:r>
-      <w:proofErr w:type="spellEnd"/>
-      <w:r>
-        <w:rPr>
-          <w:lang w:val="en-US"/>
-        </w:rPr>
-        <w:t xml:space="preserve"> </w:t>
-      </w:r>
-      <w:proofErr w:type="gramStart"/>
-      <w:r>
-        <w:rPr>
-          <w:lang w:val="en-US"/>
-        </w:rPr>
-        <w:t>a</w:t>
-      </w:r>
-      <w:proofErr w:type="gramEnd"/>
-      <w:r>
-        <w:rPr>
-          <w:lang w:val="en-US"/>
-        </w:rPr>
-        <w:t xml:space="preserve"> </w:t>
-      </w:r>
-      <w:proofErr w:type="spellStart"/>
-      <w:r>
-        <w:rPr>
-          <w:lang w:val="en-US"/>
-        </w:rPr>
-        <w:t>en</w:t>
-      </w:r>
-      <w:proofErr w:type="spellEnd"/>
-      <w:r>
-        <w:rPr>
-          <w:lang w:val="en-US"/>
-        </w:rPr>
-        <w:t xml:space="preserve"> </w:t>
-      </w:r>
-      <w:proofErr w:type="spellStart"/>
-      <w:r>
-        <w:rPr>
-          <w:lang w:val="en-US"/>
-        </w:rPr>
-        <w:t>cours</w:t>
-      </w:r>
-      <w:proofErr w:type="spellEnd"/>
-      <w:r>
-        <w:rPr>
-          <w:lang w:val="en-US"/>
-        </w:rPr>
-        <w:t xml:space="preserve"> avec pour </w:t>
-      </w:r>
-      <w:proofErr w:type="spellStart"/>
-      <w:r>
-        <w:rPr>
-          <w:lang w:val="en-US"/>
-        </w:rPr>
-        <w:t>chaque</w:t>
-      </w:r>
-      <w:proofErr w:type="spellEnd"/>
-      <w:r>
-        <w:rPr>
-          <w:lang w:val="en-US"/>
-        </w:rPr>
-        <w:t xml:space="preserve"> </w:t>
-      </w:r>
-      <w:proofErr w:type="spellStart"/>
-      <w:r>
-        <w:rPr>
-          <w:lang w:val="en-US"/>
-        </w:rPr>
-        <w:t>ouvrage</w:t>
-      </w:r>
-      <w:proofErr w:type="spellEnd"/>
-      <w:r>
-        <w:rPr>
-          <w:lang w:val="en-US"/>
-        </w:rPr>
-        <w:t xml:space="preserve"> la </w:t>
-      </w:r>
-      <w:proofErr w:type="spellStart"/>
-      <w:r>
-        <w:rPr>
-          <w:lang w:val="en-US"/>
-        </w:rPr>
-        <w:t>prochaine</w:t>
-      </w:r>
-      <w:proofErr w:type="spellEnd"/>
-      <w:r>
-        <w:rPr>
-          <w:lang w:val="en-US"/>
-        </w:rPr>
-        <w:t xml:space="preserve"> date de retour </w:t>
-      </w:r>
-      <w:proofErr w:type="spellStart"/>
-      <w:r>
-        <w:rPr>
-          <w:lang w:val="en-US"/>
-        </w:rPr>
-        <w:t>prévue</w:t>
-      </w:r>
-      <w:proofErr w:type="spellEnd"/>
-      <w:r>
-        <w:rPr>
-          <w:lang w:val="en-US"/>
-        </w:rPr>
-        <w:t xml:space="preserve"> et </w:t>
-      </w:r>
-      <w:proofErr w:type="spellStart"/>
-      <w:r>
-        <w:rPr>
-          <w:lang w:val="en-US"/>
-        </w:rPr>
-        <w:t>sa</w:t>
-      </w:r>
-      <w:proofErr w:type="spellEnd"/>
-      <w:r>
-        <w:rPr>
-          <w:lang w:val="en-US"/>
-        </w:rPr>
-        <w:t xml:space="preserve"> position dans la </w:t>
-      </w:r>
-      <w:proofErr w:type="spellStart"/>
-      <w:r>
-        <w:rPr>
-          <w:lang w:val="en-US"/>
-        </w:rPr>
-        <w:t>liste</w:t>
-      </w:r>
-      <w:proofErr w:type="spellEnd"/>
-      <w:r>
-        <w:rPr>
-          <w:lang w:val="en-US"/>
-        </w:rPr>
-        <w:t xml:space="preserve"> </w:t>
-      </w:r>
-      <w:proofErr w:type="spellStart"/>
-      <w:r>
-        <w:rPr>
-          <w:lang w:val="en-US"/>
-        </w:rPr>
-        <w:t>d’attente</w:t>
-      </w:r>
-      <w:proofErr w:type="spellEnd"/>
+      </w:pPr>
+      <w:r>
+        <w:t>L’usager doit pouvoir avoir une liste des réservations qu’il a en cours avec pour chaque ouvrage la prochaine date de retour prévue et sa position dans la liste d’attente</w:t>
+      </w:r>
     </w:p>
     <w:p>
       <w:pPr>
@@ -3687,84 +1521,21 @@
           <w:ilvl w:val="0"/>
           <w:numId w:val="1"/>
         </w:numPr>
-        <w:rPr>
-          <w:lang w:val="en-US"/>
-        </w:rPr>
-      </w:pPr>
+      </w:pPr>
+      <w:r>
+        <w:t xml:space="preserve">L’usager doit pouvoir annuler une </w:t>
+      </w:r>
       <w:proofErr w:type="spellStart"/>
       <w:r>
-        <w:rPr>
-          <w:lang w:val="en-US"/>
-        </w:rPr>
-        <w:t>L’usager</w:t>
+        <w:t>reservation</w:t>
       </w:r>
       <w:proofErr w:type="spellEnd"/>
-      <w:r>
-        <w:rPr>
-          <w:lang w:val="en-US"/>
-        </w:rPr>
-        <w:t xml:space="preserve"> doit </w:t>
-      </w:r>
-      <w:proofErr w:type="spellStart"/>
-      <w:r>
-        <w:rPr>
-          <w:lang w:val="en-US"/>
-        </w:rPr>
-        <w:t>pouvoir</w:t>
-      </w:r>
-      <w:proofErr w:type="spellEnd"/>
-      <w:r>
-        <w:rPr>
-          <w:lang w:val="en-US"/>
-        </w:rPr>
-        <w:t xml:space="preserve"> </w:t>
-      </w:r>
-      <w:proofErr w:type="spellStart"/>
-      <w:r>
-        <w:rPr>
-          <w:lang w:val="en-US"/>
-        </w:rPr>
-        <w:t>annuler</w:t>
-      </w:r>
-      <w:proofErr w:type="spellEnd"/>
-      <w:r>
-        <w:rPr>
-          <w:lang w:val="en-US"/>
-        </w:rPr>
-        <w:t xml:space="preserve"> </w:t>
-      </w:r>
-      <w:proofErr w:type="spellStart"/>
-      <w:r>
-        <w:rPr>
-          <w:lang w:val="en-US"/>
-        </w:rPr>
-        <w:t>une</w:t>
-      </w:r>
-      <w:proofErr w:type="spellEnd"/>
-      <w:r>
-        <w:rPr>
-          <w:lang w:val="en-US"/>
-        </w:rPr>
-        <w:t xml:space="preserve"> </w:t>
-      </w:r>
-      <w:r>
-        <w:rPr>
-          <w:lang w:val="en-US"/>
-        </w:rPr>
-        <w:t>reservation</w:t>
-      </w:r>
-    </w:p>
-    <w:p>
-      <w:pPr>
-        <w:contextualSpacing/>
-        <w:rPr>
-          <w:lang w:val="en-US"/>
-        </w:rPr>
-      </w:pPr>
-      <w:r>
-        <w:rPr>
-          <w:lang w:val="en-US"/>
-        </w:rPr>
+    </w:p>
+    <w:p>
+      <w:pPr>
+        <w:contextualSpacing/>
+      </w:pPr>
+      <w:r>
         <w:br w:type="page"/>
       </w:r>
     </w:p>
@@ -4897,7 +2668,19 @@
               <w:rPr>
                 <w:lang w:val="en-US"/>
               </w:rPr>
-              <w:t>library_customer_fk</w:t>
+              <w:t>library_</w:t>
+            </w:r>
+            <w:r>
+              <w:rPr>
+                <w:lang w:val="en-US"/>
+              </w:rPr>
+              <w:t>book</w:t>
+            </w:r>
+            <w:r>
+              <w:rPr>
+                <w:lang w:val="en-US"/>
+              </w:rPr>
+              <w:t>_fk</w:t>
             </w:r>
             <w:proofErr w:type="spellEnd"/>
           </w:p>
@@ -5946,6 +3729,7 @@
   <w:style w:type="character" w:default="1" w:styleId="Policepardfaut">
     <w:name w:val="Default Paragraph Font"/>
     <w:uiPriority w:val="1"/>
+    <w:semiHidden/>
     <w:unhideWhenUsed/>
   </w:style>
   <w:style w:type="table" w:default="1" w:styleId="TableauNormal">

</xml_diff>